<commit_message>
Add tests for images
</commit_message>
<xml_diff>
--- a/tests/bdd/word_document_generator/input/template1.docx
+++ b/tests/bdd/word_document_generator/input/template1.docx
@@ -6,13 +6,8 @@
       <w:pPr>
         <w:pStyle w:val="Heading1"/>
       </w:pPr>
-      <w:proofErr w:type="gramStart"/>
       <w:r>
-        <w:t>{{ name</w:t>
-      </w:r>
-      <w:proofErr w:type="gramEnd"/>
-      <w:r>
-        <w:t xml:space="preserve"> }}</w:t>
+        <w:t>{{ name }}</w:t>
       </w:r>
     </w:p>
     <w:p/>
@@ -48,17 +43,12 @@
             <w:gridSpan w:val="2"/>
           </w:tcPr>
           <w:p>
-            <w:proofErr w:type="gramStart"/>
             <w:r>
               <w:t xml:space="preserve">{{ </w:t>
             </w:r>
             <w:proofErr w:type="spellStart"/>
             <w:r>
-              <w:t>j</w:t>
-            </w:r>
-            <w:proofErr w:type="gramEnd"/>
-            <w:r>
-              <w:t>.role</w:t>
+              <w:t>j.role</w:t>
             </w:r>
             <w:proofErr w:type="spellEnd"/>
             <w:r>
@@ -87,12 +77,10 @@
               <w:t xml:space="preserve">{% for r in </w:t>
             </w:r>
             <w:proofErr w:type="spellStart"/>
-            <w:proofErr w:type="gramStart"/>
             <w:r>
               <w:t>j.responsibilities</w:t>
             </w:r>
             <w:proofErr w:type="spellEnd"/>
-            <w:proofErr w:type="gramEnd"/>
             <w:r>
               <w:t xml:space="preserve"> %}</w:t>
             </w:r>
@@ -105,13 +93,8 @@
                 <w:numId w:val="1"/>
               </w:numPr>
             </w:pPr>
-            <w:proofErr w:type="gramStart"/>
             <w:r>
-              <w:t>{{ r</w:t>
-            </w:r>
-            <w:proofErr w:type="gramEnd"/>
-            <w:r>
-              <w:t xml:space="preserve"> }}{% </w:t>
+              <w:t xml:space="preserve">{{ r }}{% </w:t>
             </w:r>
             <w:proofErr w:type="spellStart"/>
             <w:r>

</xml_diff>